<commit_message>
uploading final code coding logic git ignore
</commit_message>
<xml_diff>
--- a/Coding logic.docx
+++ b/Coding logic.docx
@@ -62,6 +62,9 @@
     </w:p>
     <w:p>
       <w:r>
+        <w:rPr>
+          <w:noProof/>
+        </w:rPr>
         <w:drawing>
           <wp:inline distT="0" distB="0" distL="0" distR="0" wp14:anchorId="66E00948" wp14:editId="4B9588C4">
             <wp:extent cx="5731510" cy="1600200"/>
@@ -128,6 +131,9 @@
     </w:p>
     <w:p>
       <w:r>
+        <w:rPr>
+          <w:noProof/>
+        </w:rPr>
         <w:drawing>
           <wp:inline distT="0" distB="0" distL="0" distR="0" wp14:anchorId="12470B31" wp14:editId="51FA514A">
             <wp:extent cx="6427312" cy="2472055"/>
@@ -194,6 +200,9 @@
     </w:p>
     <w:p>
       <w:r>
+        <w:rPr>
+          <w:noProof/>
+        </w:rPr>
         <w:lastRenderedPageBreak/>
         <w:drawing>
           <wp:inline distT="0" distB="0" distL="0" distR="0" wp14:anchorId="08E84410" wp14:editId="6DAAAEC8">
@@ -276,10 +285,10 @@
     <w:p>
       <w:r>
         <w:drawing>
-          <wp:inline distT="0" distB="0" distL="0" distR="0" wp14:anchorId="1C037866" wp14:editId="52663379">
-            <wp:extent cx="5731510" cy="2064328"/>
+          <wp:inline distT="0" distB="0" distL="0" distR="0" wp14:anchorId="56ADA898" wp14:editId="1A674A62">
+            <wp:extent cx="5731510" cy="1454728"/>
             <wp:effectExtent l="0" t="0" r="2540" b="0"/>
-            <wp:docPr id="6" name="Picture 6" descr="Diagram, letter&#10;&#10;Description automatically generated"/>
+            <wp:docPr id="2" name="Picture 2" descr="Diagram&#10;&#10;Description automatically generated with medium confidence"/>
             <wp:cNvGraphicFramePr>
               <a:graphicFrameLocks xmlns:a="http://schemas.openxmlformats.org/drawingml/2006/main" noChangeAspect="1"/>
             </wp:cNvGraphicFramePr>
@@ -287,11 +296,11 @@
               <a:graphicData uri="http://schemas.openxmlformats.org/drawingml/2006/picture">
                 <pic:pic xmlns:pic="http://schemas.openxmlformats.org/drawingml/2006/picture">
                   <pic:nvPicPr>
-                    <pic:cNvPr id="6" name="Picture 6" descr="Diagram, letter&#10;&#10;Description automatically generated"/>
+                    <pic:cNvPr id="2" name="Picture 2" descr="Diagram&#10;&#10;Description automatically generated with medium confidence"/>
                     <pic:cNvPicPr/>
                   </pic:nvPicPr>
                   <pic:blipFill>
-                    <a:blip r:embed="rId7"/>
+                    <a:blip r:embed="rId8"/>
                     <a:stretch>
                       <a:fillRect/>
                     </a:stretch>
@@ -299,7 +308,7 @@
                   <pic:spPr>
                     <a:xfrm>
                       <a:off x="0" y="0"/>
-                      <a:ext cx="5736967" cy="2066294"/>
+                      <a:ext cx="5751785" cy="1459874"/>
                     </a:xfrm>
                     <a:prstGeom prst="rect">
                       <a:avLst/>

</xml_diff>